<commit_message>
feat: Completed MVP & Justifications
</commit_message>
<xml_diff>
--- a/project-2/Virus Tracker - Minimum Viable Product Plan Vision & Justifications.docx
+++ b/project-2/Virus Tracker - Minimum Viable Product Plan Vision & Justifications.docx
@@ -20,17 +20,6 @@
         </w:rPr>
         <w:t xml:space="preserve">Minimum Viable Product Plan Vision &amp; Justifications</w:t>
       </w:r>
-      <w:r>
-        <w:rPr>
-          <w:rtl w:val="0"/>
-        </w:rPr>
-      </w:r>
-    </w:p>
-    <w:p>
-      <w:pPr>
-        <w:pageBreakBefore w:val="0"/>
-        <w:rPr/>
-      </w:pPr>
       <w:r>
         <w:rPr>
           <w:rtl w:val="0"/>
@@ -191,6 +180,16 @@
             </w:pPr>
             <w:r>
               <w:rPr>
+                <w:color w:val="4f4f4f"/>
+                <w:sz w:val="24"/>
+                <w:szCs w:val="24"/>
+                <w:highlight w:val="white"/>
+                <w:rtl w:val="0"/>
+              </w:rPr>
+              <w:t xml:space="preserve">Our mission is to help all the people in the US by tracking the spread of the virus.</w:t>
+            </w:r>
+            <w:r>
+              <w:rPr>
                 <w:rtl w:val="0"/>
               </w:rPr>
             </w:r>
@@ -215,7 +214,7 @@
         <w:pageBreakBefore w:val="0"/>
         <w:rPr/>
       </w:pPr>
-      <w:bookmarkStart w:colFirst="0" w:colLast="0" w:name="_u6h6rx6hd7ek" w:id="2"/>
+      <w:bookmarkStart w:colFirst="0" w:colLast="0" w:name="_j7yqmymmtq5j" w:id="2"/>
       <w:bookmarkEnd w:id="2"/>
       <w:r>
         <w:rPr>
@@ -279,13 +278,13 @@
       </w:tblPr>
       <w:tblGrid>
         <w:gridCol w:w="885"/>
-        <w:gridCol w:w="3990"/>
-        <w:gridCol w:w="8085"/>
+        <w:gridCol w:w="4980"/>
+        <w:gridCol w:w="7095"/>
         <w:tblGridChange w:id="0">
           <w:tblGrid>
             <w:gridCol w:w="885"/>
-            <w:gridCol w:w="3990"/>
-            <w:gridCol w:w="8085"/>
+            <w:gridCol w:w="4980"/>
+            <w:gridCol w:w="7095"/>
           </w:tblGrid>
         </w:tblGridChange>
       </w:tblGrid>
@@ -469,101 +468,9 @@
               <w:rPr>
                 <w:rtl w:val="0"/>
               </w:rPr>
-            </w:r>
-          </w:p>
-        </w:tc>
-        <w:tc>
-          <w:tcPr>
-            <w:shd w:fill="auto" w:val="clear"/>
-            <w:tcMar>
-              <w:top w:w="100.0" w:type="dxa"/>
-              <w:left w:w="100.0" w:type="dxa"/>
-              <w:bottom w:w="100.0" w:type="dxa"/>
-              <w:right w:w="100.0" w:type="dxa"/>
-            </w:tcMar>
-            <w:vAlign w:val="top"/>
-          </w:tcPr>
-          <w:p>
-            <w:pPr>
-              <w:pageBreakBefore w:val="0"/>
-              <w:widowControl w:val="0"/>
-              <w:spacing w:line="240" w:lineRule="auto"/>
-              <w:rPr/>
-            </w:pPr>
-            <w:r>
-              <w:rPr>
-                <w:rtl w:val="0"/>
-              </w:rPr>
-            </w:r>
-          </w:p>
-        </w:tc>
-      </w:tr>
-      <w:tr>
-        <w:trPr>
-          <w:cantSplit w:val="0"/>
-          <w:tblHeader w:val="0"/>
-        </w:trPr>
-        <w:tc>
-          <w:tcPr>
-            <w:shd w:fill="auto" w:val="clear"/>
-            <w:tcMar>
-              <w:top w:w="100.0" w:type="dxa"/>
-              <w:left w:w="100.0" w:type="dxa"/>
-              <w:bottom w:w="100.0" w:type="dxa"/>
-              <w:right w:w="100.0" w:type="dxa"/>
-            </w:tcMar>
-            <w:vAlign w:val="top"/>
-          </w:tcPr>
-          <w:p>
-            <w:pPr>
-              <w:pageBreakBefore w:val="0"/>
-              <w:jc w:val="center"/>
-              <w:rPr/>
-            </w:pPr>
-            <w:r>
-              <w:rPr>
-                <w:rtl w:val="0"/>
-              </w:rPr>
-              <w:t xml:space="preserve">2</w:t>
-            </w:r>
-          </w:p>
-        </w:tc>
-        <w:tc>
-          <w:tcPr>
-            <w:shd w:fill="auto" w:val="clear"/>
-            <w:tcMar>
-              <w:top w:w="100.0" w:type="dxa"/>
-              <w:left w:w="100.0" w:type="dxa"/>
-              <w:bottom w:w="100.0" w:type="dxa"/>
-              <w:right w:w="100.0" w:type="dxa"/>
-            </w:tcMar>
-            <w:vAlign w:val="top"/>
-          </w:tcPr>
-          <w:p>
-            <w:pPr>
-              <w:pageBreakBefore w:val="0"/>
-              <w:widowControl w:val="0"/>
-              <w:spacing w:line="240" w:lineRule="auto"/>
-              <w:rPr/>
-            </w:pPr>
-            <w:r>
-              <w:rPr>
-                <w:rtl w:val="0"/>
-              </w:rPr>
-            </w:r>
-          </w:p>
-        </w:tc>
-        <w:tc>
-          <w:tcPr>
-            <w:shd w:fill="auto" w:val="clear"/>
-            <w:tcMar>
-              <w:top w:w="100.0" w:type="dxa"/>
-              <w:left w:w="100.0" w:type="dxa"/>
-              <w:bottom w:w="100.0" w:type="dxa"/>
-              <w:right w:w="100.0" w:type="dxa"/>
-            </w:tcMar>
-            <w:vAlign w:val="top"/>
-          </w:tcPr>
+              <w:t xml:space="preserve">It is critical that anyone in the U.S. is able to report that they have contracted the virus</w:t>
+            </w:r>
+          </w:p>
           <w:p>
             <w:pPr>
               <w:keepNext w:val="0"/>
@@ -590,6 +497,34 @@
             </w:r>
           </w:p>
         </w:tc>
+        <w:tc>
+          <w:tcPr>
+            <w:shd w:fill="auto" w:val="clear"/>
+            <w:tcMar>
+              <w:top w:w="100.0" w:type="dxa"/>
+              <w:left w:w="100.0" w:type="dxa"/>
+              <w:bottom w:w="100.0" w:type="dxa"/>
+              <w:right w:w="100.0" w:type="dxa"/>
+            </w:tcMar>
+            <w:vAlign w:val="top"/>
+          </w:tcPr>
+          <w:p>
+            <w:pPr>
+              <w:pageBreakBefore w:val="0"/>
+              <w:widowControl w:val="0"/>
+              <w:spacing w:line="240" w:lineRule="auto"/>
+              <w:rPr/>
+            </w:pPr>
+            <w:r>
+              <w:rPr>
+                <w:rtl w:val="0"/>
+              </w:rPr>
+              <w:t xml:space="preserve">Without this feature almost no other feature of the product can be implemented.</w:t>
+              <w:br w:type="textWrapping"/>
+              <w:t xml:space="preserve">This is the core functionality, the most important and most critical of all.</w:t>
+            </w:r>
+          </w:p>
+        </w:tc>
       </w:tr>
       <w:tr>
         <w:trPr>
@@ -617,7 +552,45 @@
               <w:rPr>
                 <w:rtl w:val="0"/>
               </w:rPr>
-              <w:t xml:space="preserve">3</w:t>
+              <w:t xml:space="preserve">2</w:t>
+            </w:r>
+          </w:p>
+        </w:tc>
+        <w:tc>
+          <w:tcPr>
+            <w:shd w:fill="auto" w:val="clear"/>
+            <w:tcMar>
+              <w:top w:w="100.0" w:type="dxa"/>
+              <w:left w:w="100.0" w:type="dxa"/>
+              <w:bottom w:w="100.0" w:type="dxa"/>
+              <w:right w:w="100.0" w:type="dxa"/>
+            </w:tcMar>
+            <w:vAlign w:val="top"/>
+          </w:tcPr>
+          <w:p>
+            <w:pPr>
+              <w:widowControl w:val="0"/>
+              <w:spacing w:line="240" w:lineRule="auto"/>
+              <w:rPr/>
+            </w:pPr>
+            <w:r>
+              <w:rPr>
+                <w:rtl w:val="0"/>
+              </w:rPr>
+              <w:t xml:space="preserve">It is critical to show heat maps of the outbreak</w:t>
+            </w:r>
+          </w:p>
+          <w:p>
+            <w:pPr>
+              <w:pageBreakBefore w:val="0"/>
+              <w:widowControl w:val="0"/>
+              <w:spacing w:line="240" w:lineRule="auto"/>
+              <w:rPr/>
+            </w:pPr>
+            <w:r>
+              <w:rPr>
+                <w:rtl w:val="0"/>
+              </w:rPr>
             </w:r>
           </w:p>
         </w:tc>
@@ -655,20 +628,67 @@
               <w:rPr>
                 <w:rtl w:val="0"/>
               </w:rPr>
-            </w:r>
-          </w:p>
-        </w:tc>
-        <w:tc>
-          <w:tcPr>
-            <w:shd w:fill="auto" w:val="clear"/>
-            <w:tcMar>
-              <w:top w:w="100.0" w:type="dxa"/>
-              <w:left w:w="100.0" w:type="dxa"/>
-              <w:bottom w:w="100.0" w:type="dxa"/>
-              <w:right w:w="100.0" w:type="dxa"/>
-            </w:tcMar>
-            <w:vAlign w:val="top"/>
-          </w:tcPr>
+              <w:t xml:space="preserve">Once the possibility of reporting virus infection is implemented the next steps are all around making crucial use of the gathered data.</w:t>
+              <w:br w:type="textWrapping"/>
+              <w:t xml:space="preserve">Showing heat maps of the outbreak is of utmost relevance for its containment.</w:t>
+            </w:r>
+          </w:p>
+        </w:tc>
+      </w:tr>
+      <w:tr>
+        <w:trPr>
+          <w:cantSplit w:val="0"/>
+          <w:tblHeader w:val="0"/>
+        </w:trPr>
+        <w:tc>
+          <w:tcPr>
+            <w:shd w:fill="auto" w:val="clear"/>
+            <w:tcMar>
+              <w:top w:w="100.0" w:type="dxa"/>
+              <w:left w:w="100.0" w:type="dxa"/>
+              <w:bottom w:w="100.0" w:type="dxa"/>
+              <w:right w:w="100.0" w:type="dxa"/>
+            </w:tcMar>
+            <w:vAlign w:val="top"/>
+          </w:tcPr>
+          <w:p>
+            <w:pPr>
+              <w:pageBreakBefore w:val="0"/>
+              <w:jc w:val="center"/>
+              <w:rPr/>
+            </w:pPr>
+            <w:r>
+              <w:rPr>
+                <w:rtl w:val="0"/>
+              </w:rPr>
+              <w:t xml:space="preserve">3</w:t>
+            </w:r>
+          </w:p>
+        </w:tc>
+        <w:tc>
+          <w:tcPr>
+            <w:shd w:fill="auto" w:val="clear"/>
+            <w:tcMar>
+              <w:top w:w="100.0" w:type="dxa"/>
+              <w:left w:w="100.0" w:type="dxa"/>
+              <w:bottom w:w="100.0" w:type="dxa"/>
+              <w:right w:w="100.0" w:type="dxa"/>
+            </w:tcMar>
+            <w:vAlign w:val="top"/>
+          </w:tcPr>
+          <w:p>
+            <w:pPr>
+              <w:widowControl w:val="0"/>
+              <w:spacing w:line="240" w:lineRule="auto"/>
+              <w:rPr/>
+            </w:pPr>
+            <w:r>
+              <w:rPr>
+                <w:rtl w:val="0"/>
+              </w:rPr>
+              <w:t xml:space="preserve">It is critical to be able to track and compare the # of virus test kits that health care companies have created.</w:t>
+            </w:r>
+          </w:p>
           <w:p>
             <w:pPr>
               <w:keepNext w:val="0"/>
@@ -695,37 +715,6 @@
             </w:r>
           </w:p>
         </w:tc>
-      </w:tr>
-      <w:tr>
-        <w:trPr>
-          <w:cantSplit w:val="0"/>
-          <w:tblHeader w:val="0"/>
-        </w:trPr>
-        <w:tc>
-          <w:tcPr>
-            <w:shd w:fill="auto" w:val="clear"/>
-            <w:tcMar>
-              <w:top w:w="100.0" w:type="dxa"/>
-              <w:left w:w="100.0" w:type="dxa"/>
-              <w:bottom w:w="100.0" w:type="dxa"/>
-              <w:right w:w="100.0" w:type="dxa"/>
-            </w:tcMar>
-            <w:vAlign w:val="top"/>
-          </w:tcPr>
-          <w:p>
-            <w:pPr>
-              <w:pageBreakBefore w:val="0"/>
-              <w:jc w:val="center"/>
-              <w:rPr/>
-            </w:pPr>
-            <w:r>
-              <w:rPr>
-                <w:rtl w:val="0"/>
-              </w:rPr>
-              <w:t xml:space="preserve">4</w:t>
-            </w:r>
-          </w:p>
-        </w:tc>
         <w:tc>
           <w:tcPr>
             <w:shd w:fill="auto" w:val="clear"/>
@@ -760,6 +749,63 @@
               <w:rPr>
                 <w:rtl w:val="0"/>
               </w:rPr>
+              <w:t xml:space="preserve">The possibility of tracking and comparing the number of virus test kits created by care companies allows the load balancing in production and the possibility to gather more data quickly on new infections in specific areas.</w:t>
+            </w:r>
+          </w:p>
+        </w:tc>
+      </w:tr>
+      <w:tr>
+        <w:trPr>
+          <w:cantSplit w:val="0"/>
+          <w:tblHeader w:val="0"/>
+        </w:trPr>
+        <w:tc>
+          <w:tcPr>
+            <w:shd w:fill="auto" w:val="clear"/>
+            <w:tcMar>
+              <w:top w:w="100.0" w:type="dxa"/>
+              <w:left w:w="100.0" w:type="dxa"/>
+              <w:bottom w:w="100.0" w:type="dxa"/>
+              <w:right w:w="100.0" w:type="dxa"/>
+            </w:tcMar>
+            <w:vAlign w:val="top"/>
+          </w:tcPr>
+          <w:p>
+            <w:pPr>
+              <w:pageBreakBefore w:val="0"/>
+              <w:jc w:val="center"/>
+              <w:rPr/>
+            </w:pPr>
+            <w:r>
+              <w:rPr>
+                <w:rtl w:val="0"/>
+              </w:rPr>
+              <w:t xml:space="preserve">4</w:t>
+            </w:r>
+          </w:p>
+        </w:tc>
+        <w:tc>
+          <w:tcPr>
+            <w:shd w:fill="auto" w:val="clear"/>
+            <w:tcMar>
+              <w:top w:w="100.0" w:type="dxa"/>
+              <w:left w:w="100.0" w:type="dxa"/>
+              <w:bottom w:w="100.0" w:type="dxa"/>
+              <w:right w:w="100.0" w:type="dxa"/>
+            </w:tcMar>
+            <w:vAlign w:val="top"/>
+          </w:tcPr>
+          <w:p>
+            <w:pPr>
+              <w:widowControl w:val="0"/>
+              <w:spacing w:line="240" w:lineRule="auto"/>
+              <w:rPr/>
+            </w:pPr>
+            <w:r>
+              <w:rPr>
+                <w:rtl w:val="0"/>
+              </w:rPr>
+              <w:t xml:space="preserve">It is critical that medical examiners are able to report the number of deaths caused by the virus</w:t>
             </w:r>
           </w:p>
         </w:tc>
@@ -797,44 +843,12 @@
               <w:rPr>
                 <w:rtl w:val="0"/>
               </w:rPr>
+              <w:t xml:space="preserve">Tracking the number of deaths influences virus contraction stats and allows to understand infection spreading status.</w:t>
             </w:r>
           </w:p>
         </w:tc>
       </w:tr>
     </w:tbl>
-    <w:p>
-      <w:pPr>
-        <w:pageBreakBefore w:val="0"/>
-        <w:rPr/>
-      </w:pPr>
-      <w:r>
-        <w:rPr>
-          <w:rtl w:val="0"/>
-        </w:rPr>
-      </w:r>
-    </w:p>
-    <w:p>
-      <w:pPr>
-        <w:pageBreakBefore w:val="0"/>
-        <w:rPr/>
-      </w:pPr>
-      <w:r>
-        <w:rPr>
-          <w:rtl w:val="0"/>
-        </w:rPr>
-      </w:r>
-    </w:p>
-    <w:p>
-      <w:pPr>
-        <w:pageBreakBefore w:val="0"/>
-        <w:rPr/>
-      </w:pPr>
-      <w:r>
-        <w:rPr>
-          <w:rtl w:val="0"/>
-        </w:rPr>
-      </w:r>
-    </w:p>
     <w:p>
       <w:pPr>
         <w:pStyle w:val="Heading1"/>
@@ -1074,6 +1088,7 @@
               <w:rPr>
                 <w:rtl w:val="0"/>
               </w:rPr>
+              <w:t xml:space="preserve">As a CDC Official I can view the number of patients that have reported testing positive so that I can analyze the outbreak</w:t>
             </w:r>
           </w:p>
         </w:tc>
@@ -1099,6 +1114,9 @@
               <w:rPr>
                 <w:rtl w:val="0"/>
               </w:rPr>
+              <w:t xml:space="preserve">This story points to one of the most critical functionalities of the application and arguably the highest value that the application brings, counting the positive patients in order to analyze the outbreak.</w:t>
+              <w:br w:type="textWrapping"/>
+              <w:t xml:space="preserve">Without this functionality all the rest becomes almost useless.</w:t>
             </w:r>
           </w:p>
         </w:tc>
@@ -1155,6 +1173,7 @@
               <w:rPr>
                 <w:rtl w:val="0"/>
               </w:rPr>
+              <w:t xml:space="preserve">As a Healthcare Company I can reset my password by myself so that I can login again</w:t>
             </w:r>
           </w:p>
         </w:tc>
@@ -1180,6 +1199,9 @@
               <w:rPr>
                 <w:rtl w:val="0"/>
               </w:rPr>
+              <w:t xml:space="preserve">All automated functionalities are great to improve efficiency and user experience but also have more dependencies because of their nature.</w:t>
+              <w:br w:type="textWrapping"/>
+              <w:t xml:space="preserve">For this reason this story does not belong in the MVP.</w:t>
             </w:r>
           </w:p>
         </w:tc>
@@ -1204,6 +1226,23 @@
       </w:pPr>
       <w:bookmarkStart w:colFirst="0" w:colLast="0" w:name="_kqj4oeubnnnr" w:id="4"/>
       <w:bookmarkEnd w:id="4"/>
+      <w:r>
+        <w:br w:type="page"/>
+      </w:r>
+      <w:r>
+        <w:rPr>
+          <w:rtl w:val="0"/>
+        </w:rPr>
+      </w:r>
+    </w:p>
+    <w:p>
+      <w:pPr>
+        <w:pStyle w:val="Heading1"/>
+        <w:pageBreakBefore w:val="0"/>
+        <w:rPr/>
+      </w:pPr>
+      <w:bookmarkStart w:colFirst="0" w:colLast="0" w:name="_w9043vk68tp6" w:id="5"/>
+      <w:bookmarkEnd w:id="5"/>
       <w:r>
         <w:rPr>
           <w:rtl w:val="0"/>
@@ -1455,6 +1494,7 @@
               <w:rPr>
                 <w:rtl w:val="0"/>
               </w:rPr>
+              <w:t xml:space="preserve">The team should put this story again in the backlog, the PO will choose when putting the story in a next current sprint, after that the other system is available.</w:t>
             </w:r>
           </w:p>
         </w:tc>
@@ -1537,6 +1577,9 @@
               <w:rPr>
                 <w:rtl w:val="0"/>
               </w:rPr>
+              <w:t xml:space="preserve">The team should take this information into account and put back into the backlog the lowest priority story / stories.</w:t>
+              <w:br w:type="textWrapping"/>
+              <w:t xml:space="preserve">In case they are able to complete the assigned stories sooner they can always take those stories from the backlog.</w:t>
             </w:r>
           </w:p>
         </w:tc>

</xml_diff>